<commit_message>
This class has been 'done' for two semesters, but here we are.
</commit_message>
<xml_diff>
--- a/homeworks/week07/Homework7.docx
+++ b/homeworks/week07/Homework7.docx
@@ -68,8 +68,6 @@
           <w:bdr w:val="none" w:sz="0" w:space="0" w:color="auto" w:frame="1"/>
         </w:rPr>
       </w:pPr>
-      <w:bookmarkStart w:id="0" w:name="_GoBack"/>
-      <w:bookmarkEnd w:id="0"/>
     </w:p>
     <w:p>
       <w:pPr>
@@ -665,6 +663,7 @@
         <w:rPr>
           <w:rFonts w:ascii="Verdana" w:eastAsia="Times New Roman" w:hAnsi="Verdana" w:cs="Arial"/>
           <w:color w:val="000000"/>
+          <w:bdr w:val="none" w:sz="0" w:space="0" w:color="auto" w:frame="1"/>
         </w:rPr>
       </w:pPr>
       <w:r>
@@ -694,9 +693,9 @@
           <w:color w:val="000000"/>
           <w:bdr w:val="none" w:sz="0" w:space="0" w:color="auto" w:frame="1"/>
         </w:rPr>
-        <w:t>count_how_many_words</w:t>
-      </w:r>
-      <w:proofErr w:type="spellEnd"/>
+        <w:t>count_how_many_</w:t>
+      </w:r>
+      <w:proofErr w:type="gramStart"/>
       <w:r>
         <w:rPr>
           <w:rFonts w:ascii="Courier New" w:eastAsia="Times New Roman" w:hAnsi="Courier New" w:cs="Courier New"/>
@@ -705,18 +704,9 @@
           <w:color w:val="000000"/>
           <w:bdr w:val="none" w:sz="0" w:space="0" w:color="auto" w:frame="1"/>
         </w:rPr>
-        <w:t>()</w:t>
-      </w:r>
-      <w:r>
-        <w:rPr>
-          <w:rFonts w:ascii="Verdana" w:eastAsia="Times New Roman" w:hAnsi="Verdana" w:cs="Arial"/>
-          <w:b/>
-          <w:bCs/>
-          <w:color w:val="000000"/>
-          <w:bdr w:val="none" w:sz="0" w:space="0" w:color="auto" w:frame="1"/>
-        </w:rPr>
-        <w:t xml:space="preserve"> function, and then call it (multiple times) inside </w:t>
-      </w:r>
+        <w:t>words</w:t>
+      </w:r>
+      <w:proofErr w:type="spellEnd"/>
       <w:r>
         <w:rPr>
           <w:rFonts w:ascii="Courier New" w:eastAsia="Times New Roman" w:hAnsi="Courier New" w:cs="Courier New"/>
@@ -725,6 +715,37 @@
           <w:color w:val="000000"/>
           <w:bdr w:val="none" w:sz="0" w:space="0" w:color="auto" w:frame="1"/>
         </w:rPr>
+        <w:t>(</w:t>
+      </w:r>
+      <w:proofErr w:type="gramEnd"/>
+      <w:r>
+        <w:rPr>
+          <w:rFonts w:ascii="Courier New" w:eastAsia="Times New Roman" w:hAnsi="Courier New" w:cs="Courier New"/>
+          <w:b/>
+          <w:bCs/>
+          <w:color w:val="000000"/>
+          <w:bdr w:val="none" w:sz="0" w:space="0" w:color="auto" w:frame="1"/>
+        </w:rPr>
+        <w:t>)</w:t>
+      </w:r>
+      <w:r>
+        <w:rPr>
+          <w:rFonts w:ascii="Verdana" w:eastAsia="Times New Roman" w:hAnsi="Verdana" w:cs="Arial"/>
+          <w:b/>
+          <w:bCs/>
+          <w:color w:val="000000"/>
+          <w:bdr w:val="none" w:sz="0" w:space="0" w:color="auto" w:frame="1"/>
+        </w:rPr>
+        <w:t xml:space="preserve"> function, and then call it (multiple times) inside </w:t>
+      </w:r>
+      <w:r>
+        <w:rPr>
+          <w:rFonts w:ascii="Courier New" w:eastAsia="Times New Roman" w:hAnsi="Courier New" w:cs="Courier New"/>
+          <w:b/>
+          <w:bCs/>
+          <w:color w:val="000000"/>
+          <w:bdr w:val="none" w:sz="0" w:space="0" w:color="auto" w:frame="1"/>
+        </w:rPr>
         <w:t>main()</w:t>
       </w:r>
       <w:r>
@@ -777,6 +798,66 @@
           <w:bdr w:val="none" w:sz="0" w:space="0" w:color="auto" w:frame="1"/>
         </w:rPr>
         <w:t>inside the poem “The Raven.”</w:t>
+      </w:r>
+      <w:r>
+        <w:rPr>
+          <w:rFonts w:ascii="Verdana" w:eastAsia="Times New Roman" w:hAnsi="Verdana" w:cs="Arial"/>
+          <w:color w:val="000000"/>
+          <w:bdr w:val="none" w:sz="0" w:space="0" w:color="auto" w:frame="1"/>
+        </w:rPr>
+        <w:t xml:space="preserve"> </w:t>
+      </w:r>
+      <w:r>
+        <w:rPr>
+          <w:rFonts w:ascii="Verdana" w:eastAsia="Times New Roman" w:hAnsi="Verdana" w:cs="Arial"/>
+          <w:b/>
+          <w:color w:val="000000"/>
+        </w:rPr>
+        <w:t xml:space="preserve">You </w:t>
+      </w:r>
+      <w:r>
+        <w:rPr>
+          <w:rFonts w:ascii="Verdana" w:eastAsia="Times New Roman" w:hAnsi="Verdana" w:cs="Arial"/>
+          <w:b/>
+          <w:color w:val="000000"/>
+          <w:u w:val="single"/>
+        </w:rPr>
+        <w:t>may not</w:t>
+      </w:r>
+      <w:r>
+        <w:rPr>
+          <w:rFonts w:ascii="Verdana" w:eastAsia="Times New Roman" w:hAnsi="Verdana" w:cs="Arial"/>
+          <w:b/>
+          <w:color w:val="000000"/>
+        </w:rPr>
+        <w:t xml:space="preserve"> use </w:t>
+      </w:r>
+      <w:proofErr w:type="spellStart"/>
+      <w:proofErr w:type="gramStart"/>
+      <w:r>
+        <w:rPr>
+          <w:rFonts w:ascii="Courier New" w:eastAsia="Times New Roman" w:hAnsi="Courier New" w:cs="Courier New"/>
+          <w:b/>
+          <w:color w:val="000000"/>
+        </w:rPr>
+        <w:t>list.count</w:t>
+      </w:r>
+      <w:proofErr w:type="spellEnd"/>
+      <w:proofErr w:type="gramEnd"/>
+      <w:r>
+        <w:rPr>
+          <w:rFonts w:ascii="Courier New" w:eastAsia="Times New Roman" w:hAnsi="Courier New" w:cs="Courier New"/>
+          <w:b/>
+          <w:color w:val="000000"/>
+        </w:rPr>
+        <w:t>()</w:t>
+      </w:r>
+      <w:r>
+        <w:rPr>
+          <w:rFonts w:ascii="Verdana" w:eastAsia="Times New Roman" w:hAnsi="Verdana" w:cs="Arial"/>
+          <w:color w:val="000000"/>
+        </w:rPr>
+        <w:t>.</w:t>
       </w:r>
     </w:p>
     <w:p>
@@ -786,19 +867,58 @@
           <w:color w:val="000000"/>
         </w:rPr>
       </w:pPr>
-      <w:r>
-        <w:rPr>
-          <w:rFonts w:ascii="Verdana" w:eastAsia="Times New Roman" w:hAnsi="Verdana" w:cs="Arial"/>
-          <w:color w:val="000000"/>
-          <w:bdr w:val="none" w:sz="0" w:space="0" w:color="auto" w:frame="1"/>
-        </w:rPr>
-        <w:t> </w:t>
-      </w:r>
     </w:p>
     <w:p>
       <w:pPr>
         <w:rPr>
           <w:rFonts w:ascii="Verdana" w:eastAsia="Times New Roman" w:hAnsi="Verdana" w:cs="Arial"/>
+          <w:color w:val="000000"/>
+        </w:rPr>
+      </w:pPr>
+      <w:r>
+        <w:rPr>
+          <w:rFonts w:ascii="Verdana" w:eastAsia="Times New Roman" w:hAnsi="Verdana" w:cs="Arial"/>
+          <w:color w:val="000000"/>
+        </w:rPr>
+        <w:t xml:space="preserve">Don’t add any global variables or constants (besides the one I’ve declared, which could be moved into </w:t>
+      </w:r>
+      <w:proofErr w:type="gramStart"/>
+      <w:r>
+        <w:rPr>
+          <w:rFonts w:ascii="Verdana" w:eastAsia="Times New Roman" w:hAnsi="Verdana" w:cs="Arial"/>
+          <w:color w:val="000000"/>
+        </w:rPr>
+        <w:t>main(</w:t>
+      </w:r>
+      <w:proofErr w:type="gramEnd"/>
+      <w:r>
+        <w:rPr>
+          <w:rFonts w:ascii="Verdana" w:eastAsia="Times New Roman" w:hAnsi="Verdana" w:cs="Arial"/>
+          <w:color w:val="000000"/>
+        </w:rPr>
+        <w:t xml:space="preserve">) but would be even uglier there). </w:t>
+      </w:r>
+    </w:p>
+    <w:p>
+      <w:pPr>
+        <w:rPr>
+          <w:rFonts w:ascii="Verdana" w:eastAsia="Times New Roman" w:hAnsi="Verdana" w:cs="Arial"/>
+          <w:color w:val="000000"/>
+        </w:rPr>
+      </w:pPr>
+      <w:r>
+        <w:rPr>
+          <w:rFonts w:ascii="Verdana" w:eastAsia="Times New Roman" w:hAnsi="Verdana" w:cs="Arial"/>
+          <w:color w:val="000000"/>
+          <w:bdr w:val="none" w:sz="0" w:space="0" w:color="auto" w:frame="1"/>
+        </w:rPr>
+        <w:t> </w:t>
+      </w:r>
+    </w:p>
+    <w:p>
+      <w:pPr>
+        <w:rPr>
+          <w:rFonts w:ascii="Verdana" w:eastAsia="Times New Roman" w:hAnsi="Verdana" w:cs="Arial"/>
           <w:b/>
           <w:color w:val="000000"/>
         </w:rPr>
@@ -810,6 +930,7 @@
           <w:color w:val="000000"/>
           <w:bdr w:val="none" w:sz="0" w:space="0" w:color="auto" w:frame="1"/>
         </w:rPr>
+        <w:lastRenderedPageBreak/>
         <w:t xml:space="preserve">Example output (with </w:t>
       </w:r>
       <w:r>
@@ -862,7 +983,6 @@
           <w:color w:val="000000"/>
           <w:bdr w:val="none" w:sz="0" w:space="0" w:color="auto" w:frame="1"/>
         </w:rPr>
-        <w:lastRenderedPageBreak/>
         <w:t>The word "Nevermore" (or "nevermore") appears 48 times in Edgar Allen Poe's "The Raven."</w:t>
       </w:r>
     </w:p>
@@ -922,7 +1042,41 @@
           <w:color w:val="000000"/>
           <w:bdr w:val="none" w:sz="0" w:space="0" w:color="auto" w:frame="1"/>
         </w:rPr>
-        <w:t>Use functions.</w:t>
+        <w:t xml:space="preserve">Use </w:t>
+      </w:r>
+      <w:r>
+        <w:rPr>
+          <w:rFonts w:ascii="Verdana" w:eastAsia="Times New Roman" w:hAnsi="Verdana" w:cs="Arial"/>
+          <w:color w:val="000000"/>
+          <w:bdr w:val="none" w:sz="0" w:space="0" w:color="auto" w:frame="1"/>
+        </w:rPr>
+        <w:t xml:space="preserve">at least two </w:t>
+      </w:r>
+      <w:r>
+        <w:rPr>
+          <w:rFonts w:ascii="Verdana" w:eastAsia="Times New Roman" w:hAnsi="Verdana" w:cs="Arial"/>
+          <w:color w:val="000000"/>
+          <w:bdr w:val="none" w:sz="0" w:space="0" w:color="auto" w:frame="1"/>
+        </w:rPr>
+        <w:t>functions</w:t>
+      </w:r>
+      <w:r>
+        <w:rPr>
+          <w:rFonts w:ascii="Verdana" w:eastAsia="Times New Roman" w:hAnsi="Verdana" w:cs="Arial"/>
+          <w:color w:val="000000"/>
+          <w:bdr w:val="none" w:sz="0" w:space="0" w:color="auto" w:frame="1"/>
+        </w:rPr>
+        <w:t xml:space="preserve"> and no global variables</w:t>
+      </w:r>
+      <w:bookmarkStart w:id="0" w:name="_GoBack"/>
+      <w:bookmarkEnd w:id="0"/>
+      <w:r>
+        <w:rPr>
+          <w:rFonts w:ascii="Verdana" w:eastAsia="Times New Roman" w:hAnsi="Verdana" w:cs="Arial"/>
+          <w:color w:val="000000"/>
+          <w:bdr w:val="none" w:sz="0" w:space="0" w:color="auto" w:frame="1"/>
+        </w:rPr>
+        <w:t>.</w:t>
       </w:r>
     </w:p>
     <w:p>

</xml_diff>